<commit_message>
Update Evaluation Form for Milestone 2 - Group 1.docx
</commit_message>
<xml_diff>
--- a/Evaluation Form for Milestone 2 - Group 1.docx
+++ b/Evaluation Form for Milestone 2 - Group 1.docx
@@ -1050,6 +1050,24 @@
                 <w:rFonts w:ascii="Times New Roman" w:hAnsi="Times New Roman" w:cs="Times New Roman"/>
               </w:rPr>
             </w:pPr>
+            <w:r>
+              <w:rPr>
+                <w:rFonts w:ascii="Times New Roman" w:hAnsi="Times New Roman" w:cs="Times New Roman"/>
+              </w:rPr>
+              <w:t xml:space="preserve">Need to include refinement on M1. Keep and refine </w:t>
+            </w:r>
+            <w:r>
+              <w:rPr>
+                <w:rFonts w:ascii="Times New Roman" w:hAnsi="Times New Roman" w:cs="Times New Roman"/>
+              </w:rPr>
+              <w:t xml:space="preserve">background and </w:t>
+            </w:r>
+            <w:r>
+              <w:rPr>
+                <w:rFonts w:ascii="Times New Roman" w:hAnsi="Times New Roman" w:cs="Times New Roman"/>
+              </w:rPr>
+              <w:t>those research questions. The milestones are incremental.</w:t>
+            </w:r>
           </w:p>
         </w:tc>
         <w:tc>
@@ -1065,6 +1083,20 @@
                 <w:color w:val="0000FF"/>
               </w:rPr>
             </w:pPr>
+            <w:r>
+              <w:rPr>
+                <w:rFonts w:ascii="Times New Roman" w:hAnsi="Times New Roman" w:cs="Times New Roman"/>
+                <w:color w:val="0000FF"/>
+              </w:rPr>
+              <w:t>1</w:t>
+            </w:r>
+            <w:r>
+              <w:rPr>
+                <w:rFonts w:ascii="Times New Roman" w:hAnsi="Times New Roman" w:cs="Times New Roman"/>
+                <w:color w:val="0000FF"/>
+              </w:rPr>
+              <w:t>8</w:t>
+            </w:r>
           </w:p>
         </w:tc>
       </w:tr>
@@ -1175,6 +1207,24 @@
                 <w:rFonts w:ascii="Times New Roman" w:hAnsi="Times New Roman" w:cs="Times New Roman"/>
               </w:rPr>
             </w:pPr>
+            <w:r>
+              <w:rPr>
+                <w:rFonts w:ascii="Times New Roman" w:hAnsi="Times New Roman" w:cs="Times New Roman"/>
+              </w:rPr>
+              <w:t xml:space="preserve">Not clear how the object </w:t>
+            </w:r>
+            <w:r>
+              <w:rPr>
+                <w:rFonts w:ascii="Times New Roman" w:hAnsi="Times New Roman" w:cs="Times New Roman"/>
+              </w:rPr>
+              <w:t>sub_df</w:t>
+            </w:r>
+            <w:r>
+              <w:rPr>
+                <w:rFonts w:ascii="Times New Roman" w:hAnsi="Times New Roman" w:cs="Times New Roman"/>
+              </w:rPr>
+              <w:t xml:space="preserve"> will be used.</w:t>
+            </w:r>
           </w:p>
         </w:tc>
         <w:tc>
@@ -1190,6 +1240,13 @@
                 <w:color w:val="0000FF"/>
               </w:rPr>
             </w:pPr>
+            <w:r>
+              <w:rPr>
+                <w:rFonts w:ascii="Times New Roman" w:hAnsi="Times New Roman" w:cs="Times New Roman"/>
+                <w:color w:val="0000FF"/>
+              </w:rPr>
+              <w:t>30</w:t>
+            </w:r>
           </w:p>
         </w:tc>
       </w:tr>
@@ -1306,6 +1363,42 @@
                 <w:rFonts w:ascii="Times New Roman" w:hAnsi="Times New Roman" w:cs="Times New Roman"/>
               </w:rPr>
             </w:pPr>
+            <w:r>
+              <w:rPr>
+                <w:rFonts w:ascii="Times New Roman" w:hAnsi="Times New Roman" w:cs="Times New Roman"/>
+              </w:rPr>
+              <w:t xml:space="preserve">Data analysis is about telling stories. </w:t>
+            </w:r>
+            <w:r>
+              <w:rPr>
+                <w:rFonts w:ascii="Times New Roman" w:hAnsi="Times New Roman" w:cs="Times New Roman"/>
+              </w:rPr>
+              <w:t xml:space="preserve">Need to interpret your data summarization and visualization. </w:t>
+            </w:r>
+            <w:r>
+              <w:rPr>
+                <w:rFonts w:ascii="Times New Roman" w:hAnsi="Times New Roman" w:cs="Times New Roman"/>
+              </w:rPr>
+              <w:t>Without those interpretations, y</w:t>
+            </w:r>
+            <w:r>
+              <w:rPr>
+                <w:rFonts w:ascii="Times New Roman" w:hAnsi="Times New Roman" w:cs="Times New Roman"/>
+              </w:rPr>
+              <w:t xml:space="preserve">our current work is </w:t>
+            </w:r>
+            <w:r>
+              <w:rPr>
+                <w:rFonts w:ascii="Times New Roman" w:hAnsi="Times New Roman" w:cs="Times New Roman"/>
+              </w:rPr>
+              <w:t>hard to understand.</w:t>
+            </w:r>
+            <w:r>
+              <w:rPr>
+                <w:rFonts w:ascii="Times New Roman" w:hAnsi="Times New Roman" w:cs="Times New Roman"/>
+              </w:rPr>
+              <w:t xml:space="preserve"> </w:t>
+            </w:r>
           </w:p>
         </w:tc>
         <w:tc>
@@ -1321,6 +1414,13 @@
                 <w:color w:val="0000FF"/>
               </w:rPr>
             </w:pPr>
+            <w:r>
+              <w:rPr>
+                <w:rFonts w:ascii="Times New Roman" w:hAnsi="Times New Roman" w:cs="Times New Roman"/>
+                <w:color w:val="0000FF"/>
+              </w:rPr>
+              <w:t>25</w:t>
+            </w:r>
           </w:p>
         </w:tc>
       </w:tr>
@@ -1447,6 +1547,13 @@
                 <w:color w:val="0000FF"/>
               </w:rPr>
             </w:pPr>
+            <w:r>
+              <w:rPr>
+                <w:rFonts w:ascii="Times New Roman" w:hAnsi="Times New Roman" w:cs="Times New Roman"/>
+                <w:color w:val="0000FF"/>
+              </w:rPr>
+              <w:t>10</w:t>
+            </w:r>
           </w:p>
         </w:tc>
       </w:tr>
@@ -1486,6 +1593,7 @@
               </w:numPr>
             </w:pPr>
             <w:r>
+              <w:lastRenderedPageBreak/>
               <w:t xml:space="preserve">Your github repository should contain the latest documents for your </w:t>
             </w:r>
             <w:r>
@@ -1512,6 +1620,7 @@
               <w:rPr>
                 <w:rFonts w:ascii="Times New Roman" w:hAnsi="Times New Roman" w:cs="Times New Roman"/>
               </w:rPr>
+              <w:lastRenderedPageBreak/>
               <w:t>10</w:t>
             </w:r>
           </w:p>
@@ -1542,6 +1651,13 @@
                 <w:color w:val="0000FF"/>
               </w:rPr>
             </w:pPr>
+            <w:r>
+              <w:rPr>
+                <w:rFonts w:ascii="Times New Roman" w:hAnsi="Times New Roman" w:cs="Times New Roman"/>
+                <w:color w:val="0000FF"/>
+              </w:rPr>
+              <w:t>10</w:t>
+            </w:r>
           </w:p>
         </w:tc>
       </w:tr>
@@ -1566,7 +1682,6 @@
                 <w:rFonts w:ascii="Times New Roman" w:hAnsi="Times New Roman" w:cs="Times New Roman"/>
                 <w:sz w:val="24"/>
               </w:rPr>
-              <w:lastRenderedPageBreak/>
               <w:t xml:space="preserve">The </w:t>
             </w:r>
             <w:r>
@@ -1658,6 +1773,12 @@
                 <w:rFonts w:ascii="Times New Roman" w:hAnsi="Times New Roman" w:cs="Times New Roman"/>
               </w:rPr>
             </w:pPr>
+            <w:r>
+              <w:rPr>
+                <w:rFonts w:ascii="Times New Roman" w:hAnsi="Times New Roman" w:cs="Times New Roman"/>
+              </w:rPr>
+              <w:t>Need to use a storyline to organize all data analysis and tell interesting stories.</w:t>
+            </w:r>
           </w:p>
         </w:tc>
         <w:tc>
@@ -1754,6 +1875,22 @@
                 <w:color w:val="0000FF"/>
               </w:rPr>
             </w:pPr>
+            <w:r>
+              <w:rPr>
+                <w:rFonts w:ascii="Times New Roman" w:hAnsi="Times New Roman" w:cs="Times New Roman"/>
+                <w:b/>
+                <w:color w:val="0000FF"/>
+              </w:rPr>
+              <w:t>9</w:t>
+            </w:r>
+            <w:r>
+              <w:rPr>
+                <w:rFonts w:ascii="Times New Roman" w:hAnsi="Times New Roman" w:cs="Times New Roman"/>
+                <w:b/>
+                <w:color w:val="0000FF"/>
+              </w:rPr>
+              <w:t>3</w:t>
+            </w:r>
           </w:p>
         </w:tc>
       </w:tr>

</xml_diff>